<commit_message>
Update the test bed
</commit_message>
<xml_diff>
--- a/main/utils/__testbed__/pdfaggregator/input/File_template.docx
+++ b/main/utils/__testbed__/pdfaggregator/input/File_template.docx
@@ -3,19 +3,16 @@
 <w:document xmlns:wpc="http://schemas.microsoft.com/office/word/2010/wordprocessingCanvas" xmlns:mc="http://schemas.openxmlformats.org/markup-compatibility/2006" xmlns:o="urn:schemas-microsoft-com:office:office" xmlns:r="http://schemas.openxmlformats.org/officeDocument/2006/relationships" xmlns:m="http://schemas.openxmlformats.org/officeDocument/2006/math" xmlns:v="urn:schemas-microsoft-com:vml" xmlns:wp14="http://schemas.microsoft.com/office/word/2010/wordprocessingDrawing" xmlns:wp="http://schemas.openxmlformats.org/drawingml/2006/wordprocessingDrawing" xmlns:w10="urn:schemas-microsoft-com:office:word" xmlns:w="http://schemas.openxmlformats.org/wordprocessingml/2006/main" xmlns:w14="http://schemas.microsoft.com/office/word/2010/wordml" xmlns:wpg="http://schemas.microsoft.com/office/word/2010/wordprocessingGroup" xmlns:wpi="http://schemas.microsoft.com/office/word/2010/wordprocessingInk" xmlns:wne="http://schemas.microsoft.com/office/word/2006/wordml" xmlns:wps="http://schemas.microsoft.com/office/word/2010/wordprocessingShape" mc:Ignorable="w14 wp14">
   <w:body>
     <w:p>
+      <w:bookmarkStart w:id="0" w:name="_GoBack"/>
       <w:r>
-        <w:t>Folder_</w:t>
+        <w:t>Folder_01_Subfolder01_File_01</w:t>
       </w:r>
-      <w:r>
-        <w:t>00_File_01</w:t>
-      </w:r>
+      <w:bookmarkEnd w:id="0"/>
     </w:p>
     <w:p>
       <w:r>
         <w:t>Page 1/1</w:t>
       </w:r>
-      <w:bookmarkStart w:id="0" w:name="_GoBack"/>
-      <w:bookmarkEnd w:id="0"/>
     </w:p>
     <w:sectPr>
       <w:pgSz w:w="11906" w:h="16838"/>

</xml_diff>

<commit_message>
Added: Template coverpage (#23) (minor)
* Changed: update testbed
* Changed: the pdf-aggregator has been switched to template for coverpage merging
* Changed: UI
</commit_message>
<xml_diff>
--- a/main/utils/__testbed__/pdfaggregator/input/File_template.docx
+++ b/main/utils/__testbed__/pdfaggregator/input/File_template.docx
@@ -3,20 +3,90 @@
 <w:document xmlns:wpc="http://schemas.microsoft.com/office/word/2010/wordprocessingCanvas" xmlns:mc="http://schemas.openxmlformats.org/markup-compatibility/2006" xmlns:o="urn:schemas-microsoft-com:office:office" xmlns:r="http://schemas.openxmlformats.org/officeDocument/2006/relationships" xmlns:m="http://schemas.openxmlformats.org/officeDocument/2006/math" xmlns:v="urn:schemas-microsoft-com:vml" xmlns:wp14="http://schemas.microsoft.com/office/word/2010/wordprocessingDrawing" xmlns:wp="http://schemas.openxmlformats.org/drawingml/2006/wordprocessingDrawing" xmlns:w10="urn:schemas-microsoft-com:office:word" xmlns:w="http://schemas.openxmlformats.org/wordprocessingml/2006/main" xmlns:w14="http://schemas.microsoft.com/office/word/2010/wordml" xmlns:wpg="http://schemas.microsoft.com/office/word/2010/wordprocessingGroup" xmlns:wpi="http://schemas.microsoft.com/office/word/2010/wordprocessingInk" xmlns:wne="http://schemas.microsoft.com/office/word/2006/wordml" xmlns:wps="http://schemas.microsoft.com/office/word/2010/wordprocessingShape" mc:Ignorable="w14 wp14">
   <w:body>
     <w:p>
-      <w:bookmarkStart w:id="0" w:name="_GoBack"/>
+      <w:pPr>
+        <w:jc w:val="center"/>
+      </w:pPr>
       <w:r>
-        <w:t>Folder_01_Subfolder01_File_01</w:t>
+        <w:rPr>
+          <w:noProof/>
+          <w:lang w:eastAsia="fr-FR"/>
+        </w:rPr>
+        <w:drawing>
+          <wp:inline distT="0" distB="0" distL="0" distR="0" wp14:anchorId="7168968A" wp14:editId="54640EE3">
+            <wp:extent cx="2924175" cy="968270"/>
+            <wp:effectExtent l="0" t="0" r="0" b="3810"/>
+            <wp:docPr id="1" name="Image 1" descr="image"/>
+            <wp:cNvGraphicFramePr>
+              <a:graphicFrameLocks xmlns:a="http://schemas.openxmlformats.org/drawingml/2006/main" noChangeAspect="1"/>
+            </wp:cNvGraphicFramePr>
+            <a:graphic xmlns:a="http://schemas.openxmlformats.org/drawingml/2006/main">
+              <a:graphicData uri="http://schemas.openxmlformats.org/drawingml/2006/picture">
+                <pic:pic xmlns:pic="http://schemas.openxmlformats.org/drawingml/2006/picture">
+                  <pic:nvPicPr>
+                    <pic:cNvPr id="0" name="Picture 3" descr="image"/>
+                    <pic:cNvPicPr>
+                      <a:picLocks noChangeAspect="1" noChangeArrowheads="1"/>
+                    </pic:cNvPicPr>
+                  </pic:nvPicPr>
+                  <pic:blipFill>
+                    <a:blip r:embed="rId5">
+                      <a:extLst>
+                        <a:ext uri="{28A0092B-C50C-407E-A947-70E740481C1C}">
+                          <a14:useLocalDpi xmlns:a14="http://schemas.microsoft.com/office/drawing/2010/main" val="0"/>
+                        </a:ext>
+                      </a:extLst>
+                    </a:blip>
+                    <a:srcRect/>
+                    <a:stretch>
+                      <a:fillRect/>
+                    </a:stretch>
+                  </pic:blipFill>
+                  <pic:spPr bwMode="auto">
+                    <a:xfrm>
+                      <a:off x="0" y="0"/>
+                      <a:ext cx="2935069" cy="971877"/>
+                    </a:xfrm>
+                    <a:prstGeom prst="rect">
+                      <a:avLst/>
+                    </a:prstGeom>
+                    <a:noFill/>
+                    <a:ln>
+                      <a:noFill/>
+                    </a:ln>
+                  </pic:spPr>
+                </pic:pic>
+              </a:graphicData>
+            </a:graphic>
+          </wp:inline>
+        </w:drawing>
       </w:r>
-      <w:bookmarkEnd w:id="0"/>
     </w:p>
     <w:p>
+      <w:pPr>
+        <w:pStyle w:val="Titre"/>
+        <w:jc w:val="center"/>
+      </w:pPr>
       <w:r>
-        <w:t>Page 1/1</w:t>
+        <w:t>Document title</w:t>
+      </w:r>
+    </w:p>
+    <w:p>
+      <w:pPr>
+        <w:pStyle w:val="Sous-titrePrincipal"/>
+        <w:jc w:val="center"/>
+      </w:pPr>
+      <w:r>
+        <w:t>Do</w:t>
+      </w:r>
+      <w:bookmarkStart w:id="0" w:name="_GoBack"/>
+      <w:bookmarkEnd w:id="0"/>
+      <w:r>
+        <w:t>cument subtitle</w:t>
       </w:r>
     </w:p>
     <w:sectPr>
       <w:pgSz w:w="11906" w:h="16838"/>
-      <w:pgMar w:top="1417" w:right="1417" w:bottom="1417" w:left="1417" w:header="708" w:footer="708" w:gutter="0"/>
+      <w:pgMar w:top="4536" w:right="1417" w:bottom="1417" w:left="1417" w:header="708" w:footer="708" w:gutter="0"/>
       <w:cols w:space="708"/>
       <w:docGrid w:linePitch="360"/>
     </w:sectPr>
@@ -779,6 +849,36 @@
       <w:lang w:bidi="en-US"/>
     </w:rPr>
   </w:style>
+  <w:style w:type="paragraph" w:styleId="Textedebulles">
+    <w:name w:val="Balloon Text"/>
+    <w:basedOn w:val="Normal"/>
+    <w:link w:val="TextedebullesCar"/>
+    <w:uiPriority w:val="99"/>
+    <w:semiHidden/>
+    <w:unhideWhenUsed/>
+    <w:rsid w:val="001A3275"/>
+    <w:pPr>
+      <w:spacing w:before="0" w:after="0" w:line="240" w:lineRule="auto"/>
+    </w:pPr>
+    <w:rPr>
+      <w:rFonts w:ascii="Tahoma" w:hAnsi="Tahoma" w:cs="Tahoma"/>
+      <w:sz w:val="16"/>
+      <w:szCs w:val="16"/>
+    </w:rPr>
+  </w:style>
+  <w:style w:type="character" w:customStyle="1" w:styleId="TextedebullesCar">
+    <w:name w:val="Texte de bulles Car"/>
+    <w:basedOn w:val="Policepardfaut"/>
+    <w:link w:val="Textedebulles"/>
+    <w:uiPriority w:val="99"/>
+    <w:semiHidden/>
+    <w:rsid w:val="001A3275"/>
+    <w:rPr>
+      <w:rFonts w:ascii="Tahoma" w:hAnsi="Tahoma" w:cs="Tahoma"/>
+      <w:sz w:val="16"/>
+      <w:szCs w:val="16"/>
+    </w:rPr>
+  </w:style>
 </w:styles>
 </file>
 
@@ -1535,6 +1635,36 @@
     </w:pPr>
     <w:rPr>
       <w:lang w:bidi="en-US"/>
+    </w:rPr>
+  </w:style>
+  <w:style w:type="paragraph" w:styleId="Textedebulles">
+    <w:name w:val="Balloon Text"/>
+    <w:basedOn w:val="Normal"/>
+    <w:link w:val="TextedebullesCar"/>
+    <w:uiPriority w:val="99"/>
+    <w:semiHidden/>
+    <w:unhideWhenUsed/>
+    <w:rsid w:val="001A3275"/>
+    <w:pPr>
+      <w:spacing w:before="0" w:after="0" w:line="240" w:lineRule="auto"/>
+    </w:pPr>
+    <w:rPr>
+      <w:rFonts w:ascii="Tahoma" w:hAnsi="Tahoma" w:cs="Tahoma"/>
+      <w:sz w:val="16"/>
+      <w:szCs w:val="16"/>
+    </w:rPr>
+  </w:style>
+  <w:style w:type="character" w:customStyle="1" w:styleId="TextedebullesCar">
+    <w:name w:val="Texte de bulles Car"/>
+    <w:basedOn w:val="Policepardfaut"/>
+    <w:link w:val="Textedebulles"/>
+    <w:uiPriority w:val="99"/>
+    <w:semiHidden/>
+    <w:rsid w:val="001A3275"/>
+    <w:rPr>
+      <w:rFonts w:ascii="Tahoma" w:hAnsi="Tahoma" w:cs="Tahoma"/>
+      <w:sz w:val="16"/>
+      <w:szCs w:val="16"/>
     </w:rPr>
   </w:style>
 </w:styles>

</xml_diff>